<commit_message>
posledna uprava Katalogu poziadaviek
</commit_message>
<xml_diff>
--- a/docs/katalog_poziadaviek_spp.docx
+++ b/docs/katalog_poziadaviek_spp.docx
@@ -5577,6 +5577,9 @@
         <w:spacing w:before="227" w:line="367" w:lineRule="auto"/>
         <w:ind w:left="505" w:right="236" w:firstLine="345"/>
         <w:jc w:val="both"/>
+        <w:rPr>
+          <w:color w:val="1F1F23"/>
+        </w:rPr>
       </w:pPr>
       <w:r>
         <w:rPr>
@@ -5622,6 +5625,50 @@
           <w:color w:val="1F1F23"/>
         </w:rPr>
         <w:t>.</w:t>
+      </w:r>
+    </w:p>
+    <w:p>
+      <w:pPr>
+        <w:pStyle w:val="BodyText"/>
+        <w:spacing w:before="227" w:line="367" w:lineRule="auto"/>
+        <w:ind w:left="505" w:right="236" w:firstLine="345"/>
+        <w:jc w:val="both"/>
+        <w:rPr>
+          <w:color w:val="1F1F23"/>
+        </w:rPr>
+      </w:pPr>
+      <w:r>
+        <w:rPr>
+          <w:b/>
+        </w:rPr>
+        <w:t>Editor</w:t>
+      </w:r>
+      <w:r>
+        <w:rPr>
+          <w:b/>
+        </w:rPr>
+        <w:t xml:space="preserve"> </w:t>
+      </w:r>
+      <w:r>
+        <w:t>–</w:t>
+      </w:r>
+      <w:r>
+        <w:t xml:space="preserve"> </w:t>
+      </w:r>
+      <w:r>
+        <w:rPr>
+          <w:color w:val="1F1F23"/>
+        </w:rPr>
+        <w:t xml:space="preserve">má práva ako bežný používateľ a zároveň môže priraďovať </w:t>
+      </w:r>
+      <w:r>
+        <w:t>jednotlivé operácie zadane v systéme k položkám na v</w:t>
+      </w:r>
+      <w:r>
+        <w:t>ýkaze</w:t>
+      </w:r>
+      <w:r>
+        <w:t xml:space="preserve"> zo SAP</w:t>
       </w:r>
     </w:p>
     <w:p>
@@ -5984,8 +6031,6 @@
         </w:numPr>
         <w:spacing w:before="229" w:after="240"/>
       </w:pPr>
-      <w:bookmarkStart w:id="46" w:name="_GoBack"/>
-      <w:bookmarkEnd w:id="46"/>
       <w:r>
         <w:rPr>
           <w:spacing w:val="-4"/>
@@ -6205,17 +6250,17 @@
           <w:tab w:val="left" w:pos="1437"/>
         </w:tabs>
       </w:pPr>
-      <w:bookmarkStart w:id="47" w:name="_Toc180852190"/>
-      <w:bookmarkStart w:id="48" w:name="_Toc180852469"/>
-      <w:bookmarkStart w:id="49" w:name="_Toc180852869"/>
-      <w:bookmarkStart w:id="50" w:name="_Toc180856030"/>
+      <w:bookmarkStart w:id="46" w:name="_Toc180852190"/>
+      <w:bookmarkStart w:id="47" w:name="_Toc180852469"/>
+      <w:bookmarkStart w:id="48" w:name="_Toc180852869"/>
+      <w:bookmarkStart w:id="49" w:name="_Toc180856030"/>
       <w:r>
         <w:t>Účty</w:t>
       </w:r>
+      <w:bookmarkEnd w:id="46"/>
       <w:bookmarkEnd w:id="47"/>
       <w:bookmarkEnd w:id="48"/>
       <w:bookmarkEnd w:id="49"/>
-      <w:bookmarkEnd w:id="50"/>
     </w:p>
     <w:p>
       <w:pPr>
@@ -6259,17 +6304,17 @@
           <w:tab w:val="left" w:pos="1437"/>
         </w:tabs>
       </w:pPr>
-      <w:bookmarkStart w:id="51" w:name="_Toc180852191"/>
-      <w:bookmarkStart w:id="52" w:name="_Toc180852470"/>
-      <w:bookmarkStart w:id="53" w:name="_Toc180852870"/>
-      <w:bookmarkStart w:id="54" w:name="_Toc180856031"/>
+      <w:bookmarkStart w:id="50" w:name="_Toc180852191"/>
+      <w:bookmarkStart w:id="51" w:name="_Toc180852470"/>
+      <w:bookmarkStart w:id="52" w:name="_Toc180852870"/>
+      <w:bookmarkStart w:id="53" w:name="_Toc180856031"/>
       <w:r>
         <w:t>Príjmy</w:t>
       </w:r>
+      <w:bookmarkEnd w:id="50"/>
       <w:bookmarkEnd w:id="51"/>
       <w:bookmarkEnd w:id="52"/>
       <w:bookmarkEnd w:id="53"/>
-      <w:bookmarkEnd w:id="54"/>
     </w:p>
     <w:p>
       <w:pPr>
@@ -6350,17 +6395,17 @@
           <w:tab w:val="left" w:pos="1437"/>
         </w:tabs>
       </w:pPr>
-      <w:bookmarkStart w:id="55" w:name="_Toc180852192"/>
-      <w:bookmarkStart w:id="56" w:name="_Toc180852471"/>
-      <w:bookmarkStart w:id="57" w:name="_Toc180852871"/>
-      <w:bookmarkStart w:id="58" w:name="_Toc180856032"/>
+      <w:bookmarkStart w:id="54" w:name="_Toc180852192"/>
+      <w:bookmarkStart w:id="55" w:name="_Toc180852471"/>
+      <w:bookmarkStart w:id="56" w:name="_Toc180852871"/>
+      <w:bookmarkStart w:id="57" w:name="_Toc180856032"/>
       <w:r>
         <w:t>Výdavky</w:t>
       </w:r>
+      <w:bookmarkEnd w:id="54"/>
       <w:bookmarkEnd w:id="55"/>
       <w:bookmarkEnd w:id="56"/>
       <w:bookmarkEnd w:id="57"/>
-      <w:bookmarkEnd w:id="58"/>
     </w:p>
     <w:p>
       <w:pPr>
@@ -6891,17 +6936,17 @@
           <w:tab w:val="left" w:pos="1437"/>
         </w:tabs>
       </w:pPr>
-      <w:bookmarkStart w:id="59" w:name="_Toc180852193"/>
-      <w:bookmarkStart w:id="60" w:name="_Toc180852472"/>
-      <w:bookmarkStart w:id="61" w:name="_Toc180852872"/>
-      <w:bookmarkStart w:id="62" w:name="_Toc180856033"/>
+      <w:bookmarkStart w:id="58" w:name="_Toc180852193"/>
+      <w:bookmarkStart w:id="59" w:name="_Toc180852472"/>
+      <w:bookmarkStart w:id="60" w:name="_Toc180852872"/>
+      <w:bookmarkStart w:id="61" w:name="_Toc180856033"/>
       <w:r>
         <w:t>Pôžičky</w:t>
       </w:r>
+      <w:bookmarkEnd w:id="58"/>
       <w:bookmarkEnd w:id="59"/>
       <w:bookmarkEnd w:id="60"/>
       <w:bookmarkEnd w:id="61"/>
-      <w:bookmarkEnd w:id="62"/>
     </w:p>
     <w:p>
       <w:pPr>
@@ -6928,17 +6973,17 @@
           <w:tab w:val="left" w:pos="1437"/>
         </w:tabs>
       </w:pPr>
-      <w:bookmarkStart w:id="63" w:name="_Toc180852194"/>
-      <w:bookmarkStart w:id="64" w:name="_Toc180852473"/>
-      <w:bookmarkStart w:id="65" w:name="_Toc180852873"/>
-      <w:bookmarkStart w:id="66" w:name="_Toc180856034"/>
+      <w:bookmarkStart w:id="62" w:name="_Toc180852194"/>
+      <w:bookmarkStart w:id="63" w:name="_Toc180852473"/>
+      <w:bookmarkStart w:id="64" w:name="_Toc180852873"/>
+      <w:bookmarkStart w:id="65" w:name="_Toc180856034"/>
       <w:r>
         <w:t>Prehľad požiadaviek</w:t>
       </w:r>
+      <w:bookmarkEnd w:id="62"/>
       <w:bookmarkEnd w:id="63"/>
       <w:bookmarkEnd w:id="64"/>
       <w:bookmarkEnd w:id="65"/>
-      <w:bookmarkEnd w:id="66"/>
     </w:p>
     <w:p>
       <w:pPr>
@@ -6965,17 +7010,17 @@
           <w:tab w:val="left" w:pos="1437"/>
         </w:tabs>
       </w:pPr>
-      <w:bookmarkStart w:id="67" w:name="_Toc180852195"/>
-      <w:bookmarkStart w:id="68" w:name="_Toc180852474"/>
-      <w:bookmarkStart w:id="69" w:name="_Toc180852874"/>
-      <w:bookmarkStart w:id="70" w:name="_Toc180856035"/>
+      <w:bookmarkStart w:id="66" w:name="_Toc180852195"/>
+      <w:bookmarkStart w:id="67" w:name="_Toc180852474"/>
+      <w:bookmarkStart w:id="68" w:name="_Toc180852874"/>
+      <w:bookmarkStart w:id="69" w:name="_Toc180856035"/>
       <w:r>
         <w:t>Prehľad operácií</w:t>
       </w:r>
+      <w:bookmarkEnd w:id="66"/>
       <w:bookmarkEnd w:id="67"/>
       <w:bookmarkEnd w:id="68"/>
       <w:bookmarkEnd w:id="69"/>
-      <w:bookmarkEnd w:id="70"/>
     </w:p>
     <w:p>
       <w:pPr>
@@ -6990,11 +7035,9 @@
       <w:r>
         <w:t xml:space="preserve">Používateľ si môže zobraziť všetky schválené operácie na účte pre </w:t>
       </w:r>
-      <w:proofErr w:type="spellStart"/>
-      <w:r>
-        <w:t>danného</w:t>
-      </w:r>
-      <w:proofErr w:type="spellEnd"/>
+      <w:r>
+        <w:t>daného</w:t>
+      </w:r>
       <w:r>
         <w:t xml:space="preserve"> používateľa</w:t>
       </w:r>
@@ -7018,13 +7061,104 @@
       <w:r>
         <w:t xml:space="preserve"> operácie na účte pre </w:t>
       </w:r>
-      <w:proofErr w:type="spellStart"/>
-      <w:r>
-        <w:t>danného</w:t>
-      </w:r>
-      <w:proofErr w:type="spellEnd"/>
+      <w:r>
+        <w:t>daného</w:t>
+      </w:r>
       <w:r>
         <w:t xml:space="preserve"> používateľa</w:t>
+      </w:r>
+    </w:p>
+    <w:p>
+      <w:pPr>
+        <w:pStyle w:val="Heading2"/>
+        <w:numPr>
+          <w:ilvl w:val="1"/>
+          <w:numId w:val="3"/>
+        </w:numPr>
+      </w:pPr>
+      <w:r>
+        <w:t>Editor</w:t>
+      </w:r>
+    </w:p>
+    <w:p>
+      <w:pPr>
+        <w:pStyle w:val="Heading3"/>
+        <w:numPr>
+          <w:ilvl w:val="2"/>
+          <w:numId w:val="3"/>
+        </w:numPr>
+      </w:pPr>
+      <w:r>
+        <w:t>Právomoci</w:t>
+      </w:r>
+    </w:p>
+    <w:p>
+      <w:pPr>
+        <w:pStyle w:val="BodyText"/>
+        <w:numPr>
+          <w:ilvl w:val="3"/>
+          <w:numId w:val="3"/>
+        </w:numPr>
+        <w:spacing w:before="231" w:after="240"/>
+        <w:ind w:right="1338"/>
+      </w:pPr>
+      <w:r>
+        <w:t xml:space="preserve">Editor </w:t>
+      </w:r>
+      <w:r>
+        <w:t>má v</w:t>
+      </w:r>
+      <w:r>
+        <w:t>šetky práva bežného používateľa</w:t>
+      </w:r>
+      <w:bookmarkStart w:id="70" w:name="_GoBack"/>
+      <w:bookmarkEnd w:id="70"/>
+    </w:p>
+    <w:p>
+      <w:pPr>
+        <w:pStyle w:val="Heading3"/>
+        <w:numPr>
+          <w:ilvl w:val="2"/>
+          <w:numId w:val="3"/>
+        </w:numPr>
+      </w:pPr>
+      <w:r>
+        <w:t>Export zo systému SAP</w:t>
+      </w:r>
+    </w:p>
+    <w:p>
+      <w:pPr>
+        <w:pStyle w:val="BodyText"/>
+        <w:numPr>
+          <w:ilvl w:val="3"/>
+          <w:numId w:val="3"/>
+        </w:numPr>
+        <w:spacing w:before="231" w:after="240"/>
+        <w:ind w:right="1338"/>
+      </w:pPr>
+      <w:r>
+        <w:t>Editor</w:t>
+      </w:r>
+      <w:r>
+        <w:t xml:space="preserve"> </w:t>
+      </w:r>
+      <w:r>
+        <w:t xml:space="preserve">vie importovať exportovaný výkaz zo systému SAP </w:t>
+      </w:r>
+      <w:r>
+        <w:t>a potom priraďovať</w:t>
+      </w:r>
+      <w:r>
+        <w:t xml:space="preserve"> </w:t>
+      </w:r>
+      <w:r>
+        <w:t>jednotlivé operácie zadane v systéme k položkám na v</w:t>
+      </w:r>
+      <w:r>
+        <w:t>ýkaze</w:t>
+      </w:r>
+      <w:r>
+        <w:t xml:space="preserve"> zo SAP</w:t>
       </w:r>
     </w:p>
     <w:p>
@@ -11758,7 +11892,7 @@
 </file>
 
 <file path=customXml/itemProps1.xml><?xml version="1.0" encoding="utf-8"?>
-<ds:datastoreItem xmlns:ds="http://schemas.openxmlformats.org/officeDocument/2006/customXml" ds:itemID="{0E33D947-2329-4142-AA8F-9F4953A54F6E}">
+<ds:datastoreItem xmlns:ds="http://schemas.openxmlformats.org/officeDocument/2006/customXml" ds:itemID="{2E7103B9-5DCD-41DF-82DD-6AF20C7617BD}">
   <ds:schemaRefs>
     <ds:schemaRef ds:uri="http://schemas.openxmlformats.org/officeDocument/2006/bibliography"/>
   </ds:schemaRefs>

</xml_diff>